<commit_message>
finish. \n\nUpdate report, beautify code, remove *.pro.user file
</commit_message>
<xml_diff>
--- a/lr1/report.docx
+++ b/lr1/report.docx
@@ -750,6 +750,1330 @@
       </w:r>
     </w:p>
     <w:p>
+      <w:r>
+        <w:t xml:space="preserve">Для разработки приложения использовалась </w:t>
+      </w:r>
+      <w:r>
+        <w:rPr>
+          <w:lang w:val="en-US"/>
+        </w:rPr>
+        <w:t>IDE</w:t>
+      </w:r>
+      <w:r>
+        <w:t xml:space="preserve"> </w:t>
+      </w:r>
+      <w:proofErr w:type="spellStart"/>
+      <w:r>
+        <w:rPr>
+          <w:lang w:val="en-US"/>
+        </w:rPr>
+        <w:t>Qt</w:t>
+      </w:r>
+      <w:proofErr w:type="spellEnd"/>
+      <w:r>
+        <w:t xml:space="preserve"> </w:t>
+      </w:r>
+      <w:r>
+        <w:rPr>
+          <w:lang w:val="en-US"/>
+        </w:rPr>
+        <w:t>Creator</w:t>
+      </w:r>
+      <w:r>
+        <w:t xml:space="preserve"> с целью облегчения использования модулей </w:t>
+      </w:r>
+      <w:proofErr w:type="spellStart"/>
+      <w:r>
+        <w:t>фреймворка</w:t>
+      </w:r>
+      <w:proofErr w:type="spellEnd"/>
+      <w:r>
+        <w:t xml:space="preserve"> </w:t>
+      </w:r>
+      <w:proofErr w:type="spellStart"/>
+      <w:r>
+        <w:rPr>
+          <w:lang w:val="en-US"/>
+        </w:rPr>
+        <w:t>Qt</w:t>
+      </w:r>
+      <w:proofErr w:type="spellEnd"/>
+      <w:r>
+        <w:t xml:space="preserve"> </w:t>
+      </w:r>
+      <w:r>
+        <w:t>(в том числе настройки, подсказки, графический редактор и т.п.).</w:t>
+      </w:r>
+    </w:p>
+    <w:p>
+      <w:r>
+        <w:t xml:space="preserve">Для настройки проекта достаточно создать приложение </w:t>
+      </w:r>
+      <w:proofErr w:type="spellStart"/>
+      <w:r>
+        <w:rPr>
+          <w:lang w:val="en-US"/>
+        </w:rPr>
+        <w:t>Qt</w:t>
+      </w:r>
+      <w:proofErr w:type="spellEnd"/>
+      <w:r>
+        <w:t xml:space="preserve"> </w:t>
+      </w:r>
+      <w:r>
+        <w:rPr>
+          <w:lang w:val="en-US"/>
+        </w:rPr>
+        <w:t>Widgets</w:t>
+      </w:r>
+      <w:r>
+        <w:t xml:space="preserve"> </w:t>
+      </w:r>
+      <w:r>
+        <w:t xml:space="preserve">и добавить в </w:t>
+      </w:r>
+      <w:r>
+        <w:t>.</w:t>
+      </w:r>
+      <w:r>
+        <w:rPr>
+          <w:lang w:val="en-US"/>
+        </w:rPr>
+        <w:t>pro</w:t>
+      </w:r>
+      <w:r>
+        <w:t xml:space="preserve"> </w:t>
+      </w:r>
+      <w:r>
+        <w:t>файл</w:t>
+      </w:r>
+    </w:p>
+    <w:p>
+      <w:pPr>
+        <w:pStyle w:val="2"/>
+        <w:rPr>
+          <w:lang w:val="en-US"/>
+        </w:rPr>
+      </w:pPr>
+      <w:r>
+        <w:rPr>
+          <w:lang w:val="en-US"/>
+        </w:rPr>
+        <w:t xml:space="preserve">QT += core </w:t>
+      </w:r>
+      <w:proofErr w:type="spellStart"/>
+      <w:proofErr w:type="gramStart"/>
+      <w:r>
+        <w:rPr>
+          <w:lang w:val="en-US"/>
+        </w:rPr>
+        <w:t>gui</w:t>
+      </w:r>
+      <w:proofErr w:type="spellEnd"/>
+      <w:proofErr w:type="gramEnd"/>
+      <w:r>
+        <w:rPr>
+          <w:lang w:val="en-US"/>
+        </w:rPr>
+        <w:t xml:space="preserve"> </w:t>
+      </w:r>
+      <w:proofErr w:type="spellStart"/>
+      <w:r>
+        <w:rPr>
+          <w:lang w:val="en-US"/>
+        </w:rPr>
+        <w:t>opengl</w:t>
+      </w:r>
+      <w:proofErr w:type="spellEnd"/>
+      <w:r>
+        <w:rPr>
+          <w:lang w:val="en-US"/>
+        </w:rPr>
+        <w:t xml:space="preserve"> // </w:t>
+      </w:r>
+      <w:r>
+        <w:t>подключение</w:t>
+      </w:r>
+      <w:r>
+        <w:rPr>
+          <w:lang w:val="en-US"/>
+        </w:rPr>
+        <w:t xml:space="preserve"> </w:t>
+      </w:r>
+      <w:r>
+        <w:t>модуля</w:t>
+      </w:r>
+      <w:r>
+        <w:rPr>
+          <w:lang w:val="en-US"/>
+        </w:rPr>
+        <w:t xml:space="preserve"> </w:t>
+      </w:r>
+      <w:proofErr w:type="spellStart"/>
+      <w:r>
+        <w:rPr>
+          <w:lang w:val="en-US"/>
+        </w:rPr>
+        <w:t>opengl</w:t>
+      </w:r>
+      <w:proofErr w:type="spellEnd"/>
+    </w:p>
+    <w:p>
+      <w:pPr>
+        <w:pStyle w:val="2"/>
+        <w:rPr>
+          <w:lang w:val="en-US"/>
+        </w:rPr>
+      </w:pPr>
+      <w:r>
+        <w:rPr>
+          <w:lang w:val="en-US"/>
+        </w:rPr>
+        <w:t>…</w:t>
+      </w:r>
+    </w:p>
+    <w:p>
+      <w:pPr>
+        <w:pStyle w:val="2"/>
+        <w:rPr>
+          <w:lang w:val="en-US"/>
+        </w:rPr>
+      </w:pPr>
+      <w:r>
+        <w:rPr>
+          <w:lang w:val="en-US"/>
+        </w:rPr>
+        <w:t xml:space="preserve">LIBS += -lopengl32 -lglu32 </w:t>
+      </w:r>
+      <w:r>
+        <w:rPr>
+          <w:lang w:val="en-US"/>
+        </w:rPr>
+        <w:t xml:space="preserve">// </w:t>
+      </w:r>
+      <w:r>
+        <w:t>добавление</w:t>
+      </w:r>
+      <w:r>
+        <w:rPr>
+          <w:lang w:val="en-US"/>
+        </w:rPr>
+        <w:t xml:space="preserve"> </w:t>
+      </w:r>
+      <w:r>
+        <w:t>библиотек</w:t>
+      </w:r>
+      <w:r>
+        <w:rPr>
+          <w:lang w:val="en-US"/>
+        </w:rPr>
+        <w:t xml:space="preserve"> </w:t>
+      </w:r>
+      <w:proofErr w:type="spellStart"/>
+      <w:r>
+        <w:rPr>
+          <w:lang w:val="en-US"/>
+        </w:rPr>
+        <w:t>opengl</w:t>
+      </w:r>
+      <w:proofErr w:type="spellEnd"/>
+    </w:p>
+    <w:p>
+      <w:proofErr w:type="spellStart"/>
+      <w:r>
+        <w:rPr>
+          <w:rStyle w:val="20"/>
+          <w:u w:val="single"/>
+        </w:rPr>
+        <w:t>MainWindow</w:t>
+      </w:r>
+      <w:proofErr w:type="spellEnd"/>
+      <w:r>
+        <w:t xml:space="preserve"> - </w:t>
+      </w:r>
+      <w:r>
+        <w:t>класс разметки. О</w:t>
+      </w:r>
+      <w:r>
+        <w:t xml:space="preserve">кно, в котором находятся компоненты управления и </w:t>
+      </w:r>
+      <w:proofErr w:type="spellStart"/>
+      <w:r>
+        <w:t>виджет</w:t>
+      </w:r>
+      <w:proofErr w:type="spellEnd"/>
+      <w:r>
+        <w:t xml:space="preserve"> для работы с </w:t>
+      </w:r>
+      <w:proofErr w:type="spellStart"/>
+      <w:r>
+        <w:rPr>
+          <w:lang w:val="en-US"/>
+        </w:rPr>
+        <w:t>opengl</w:t>
+      </w:r>
+      <w:proofErr w:type="spellEnd"/>
+      <w:r>
+        <w:t>.</w:t>
+      </w:r>
+    </w:p>
+    <w:p>
+      <w:r>
+        <w:t xml:space="preserve">Блок управления (справа) задается через графический интерфейс </w:t>
+      </w:r>
+      <w:proofErr w:type="spellStart"/>
+      <w:r>
+        <w:rPr>
+          <w:lang w:val="en-US"/>
+        </w:rPr>
+        <w:t>QtDesigner</w:t>
+      </w:r>
+      <w:proofErr w:type="spellEnd"/>
+      <w:r>
+        <w:t xml:space="preserve">. После инициализации </w:t>
+      </w:r>
+      <w:proofErr w:type="spellStart"/>
+      <w:r>
+        <w:rPr>
+          <w:rStyle w:val="20"/>
+        </w:rPr>
+        <w:t>ui</w:t>
+      </w:r>
+      <w:proofErr w:type="spellEnd"/>
+      <w:r>
+        <w:rPr>
+          <w:rStyle w:val="20"/>
+        </w:rPr>
+        <w:t>-&gt;</w:t>
+      </w:r>
+      <w:proofErr w:type="spellStart"/>
+      <w:r>
+        <w:rPr>
+          <w:rStyle w:val="20"/>
+        </w:rPr>
+        <w:t>setupUi</w:t>
+      </w:r>
+      <w:proofErr w:type="spellEnd"/>
+      <w:r>
+        <w:rPr>
+          <w:rStyle w:val="20"/>
+        </w:rPr>
+        <w:t>(</w:t>
+      </w:r>
+      <w:proofErr w:type="spellStart"/>
+      <w:r>
+        <w:rPr>
+          <w:rStyle w:val="20"/>
+        </w:rPr>
+        <w:t>this</w:t>
+      </w:r>
+      <w:proofErr w:type="spellEnd"/>
+      <w:r>
+        <w:rPr>
+          <w:rStyle w:val="20"/>
+        </w:rPr>
+        <w:t xml:space="preserve">) </w:t>
+      </w:r>
+      <w:r>
+        <w:rPr>
+          <w:rFonts w:eastAsiaTheme="majorEastAsia"/>
+        </w:rPr>
+        <w:t xml:space="preserve">производится добавление </w:t>
+      </w:r>
+      <w:proofErr w:type="spellStart"/>
+      <w:r>
+        <w:rPr>
+          <w:rFonts w:eastAsiaTheme="majorEastAsia"/>
+        </w:rPr>
+        <w:t>кастомного</w:t>
+      </w:r>
+      <w:proofErr w:type="spellEnd"/>
+      <w:r>
+        <w:rPr>
+          <w:rFonts w:eastAsiaTheme="majorEastAsia"/>
+        </w:rPr>
+        <w:t xml:space="preserve"> </w:t>
+      </w:r>
+      <w:proofErr w:type="spellStart"/>
+      <w:r>
+        <w:rPr>
+          <w:rFonts w:eastAsiaTheme="majorEastAsia"/>
+        </w:rPr>
+        <w:t>OpenGLWidget</w:t>
+      </w:r>
+      <w:proofErr w:type="spellEnd"/>
+      <w:r>
+        <w:rPr>
+          <w:rFonts w:eastAsiaTheme="majorEastAsia"/>
+        </w:rPr>
+        <w:t xml:space="preserve">, настройка весов элементов для более аккуратного отображения и задаются позиции выпадающего списка режимов. </w:t>
+      </w:r>
+    </w:p>
+    <w:p>
+      <w:proofErr w:type="spellStart"/>
+      <w:r>
+        <w:rPr>
+          <w:rStyle w:val="20"/>
+          <w:u w:val="single"/>
+        </w:rPr>
+        <w:t>OpenGLWidget</w:t>
+      </w:r>
+      <w:proofErr w:type="spellEnd"/>
+      <w:r>
+        <w:rPr>
+          <w:lang w:val="en-US"/>
+        </w:rPr>
+        <w:t xml:space="preserve"> - </w:t>
+      </w:r>
+      <w:r>
+        <w:t>работа</w:t>
+      </w:r>
+      <w:r>
+        <w:rPr>
+          <w:lang w:val="en-US"/>
+        </w:rPr>
+        <w:t xml:space="preserve"> </w:t>
+      </w:r>
+      <w:r>
+        <w:t>с</w:t>
+      </w:r>
+      <w:r>
+        <w:rPr>
+          <w:lang w:val="en-US"/>
+        </w:rPr>
+        <w:t xml:space="preserve"> </w:t>
+      </w:r>
+      <w:proofErr w:type="spellStart"/>
+      <w:r>
+        <w:rPr>
+          <w:lang w:val="en-US"/>
+        </w:rPr>
+        <w:t>opengl</w:t>
+      </w:r>
+      <w:proofErr w:type="spellEnd"/>
+      <w:r>
+        <w:rPr>
+          <w:lang w:val="en-US"/>
+        </w:rPr>
+        <w:t xml:space="preserve">. </w:t>
+      </w:r>
+      <w:r>
+        <w:t>Слот</w:t>
+      </w:r>
+      <w:r>
+        <w:t xml:space="preserve"> </w:t>
+      </w:r>
+      <w:proofErr w:type="spellStart"/>
+      <w:r>
+        <w:rPr>
+          <w:rStyle w:val="20"/>
+          <w:lang w:val="en-US"/>
+        </w:rPr>
+        <w:t>onModeChanged</w:t>
+      </w:r>
+      <w:proofErr w:type="spellEnd"/>
+      <w:r>
+        <w:t xml:space="preserve"> подписывается на изменения позиции выпадающего списка и вызывает перерисовку </w:t>
+      </w:r>
+      <w:proofErr w:type="spellStart"/>
+      <w:r>
+        <w:t>виджета</w:t>
+      </w:r>
+      <w:proofErr w:type="spellEnd"/>
+      <w:r>
+        <w:t xml:space="preserve"> при изменении позиции (при изменении размеров окна перерисовка вызывается автоматически). Для </w:t>
+      </w:r>
+      <w:proofErr w:type="spellStart"/>
+      <w:r>
+        <w:t>отрисовки</w:t>
+      </w:r>
+      <w:proofErr w:type="spellEnd"/>
+      <w:r>
+        <w:t xml:space="preserve"> используются 2 функции:</w:t>
+      </w:r>
+    </w:p>
+    <w:p>
+      <w:proofErr w:type="spellStart"/>
+      <w:r>
+        <w:rPr>
+          <w:rStyle w:val="20"/>
+        </w:rPr>
+        <w:lastRenderedPageBreak/>
+        <w:t>paintGL</w:t>
+      </w:r>
+      <w:proofErr w:type="spellEnd"/>
+      <w:r>
+        <w:t xml:space="preserve"> - вызывается родительским классом. Задает матрицу проецирования 20 на 20 по </w:t>
+      </w:r>
+      <w:r>
+        <w:rPr>
+          <w:lang w:val="en-US"/>
+        </w:rPr>
+        <w:t>x</w:t>
+      </w:r>
+      <w:r>
+        <w:t xml:space="preserve"> </w:t>
+      </w:r>
+      <w:r>
+        <w:t xml:space="preserve">и </w:t>
+      </w:r>
+      <w:r>
+        <w:rPr>
+          <w:lang w:val="en-US"/>
+        </w:rPr>
+        <w:t>y</w:t>
+      </w:r>
+      <w:r>
+        <w:t xml:space="preserve">, </w:t>
+      </w:r>
+      <w:r>
+        <w:t>изменяя ориентацию экрана (оси теперь идут сверху-вниз слева-направо), очищает экран и рисует требуемые фигуры:</w:t>
+      </w:r>
+    </w:p>
+    <w:p>
+      <w:pPr>
+        <w:pStyle w:val="2"/>
+        <w:rPr>
+          <w:lang w:val="en-US"/>
+        </w:rPr>
+      </w:pPr>
+      <w:proofErr w:type="spellStart"/>
+      <w:proofErr w:type="gramStart"/>
+      <w:r>
+        <w:rPr>
+          <w:lang w:val="en-US"/>
+        </w:rPr>
+        <w:t>glClearColor</w:t>
+      </w:r>
+      <w:proofErr w:type="spellEnd"/>
+      <w:r>
+        <w:rPr>
+          <w:lang w:val="en-US"/>
+        </w:rPr>
+        <w:t>(</w:t>
+      </w:r>
+      <w:proofErr w:type="gramEnd"/>
+      <w:r>
+        <w:rPr>
+          <w:lang w:val="en-US"/>
+        </w:rPr>
+        <w:t>0, 0, 0, 1);</w:t>
+      </w:r>
+    </w:p>
+    <w:p>
+      <w:pPr>
+        <w:pStyle w:val="2"/>
+        <w:rPr>
+          <w:lang w:val="en-US"/>
+        </w:rPr>
+      </w:pPr>
+      <w:proofErr w:type="spellStart"/>
+      <w:proofErr w:type="gramStart"/>
+      <w:r>
+        <w:rPr>
+          <w:lang w:val="en-US"/>
+        </w:rPr>
+        <w:t>glClear</w:t>
+      </w:r>
+      <w:proofErr w:type="spellEnd"/>
+      <w:r>
+        <w:rPr>
+          <w:lang w:val="en-US"/>
+        </w:rPr>
+        <w:t>(</w:t>
+      </w:r>
+      <w:proofErr w:type="gramEnd"/>
+      <w:r>
+        <w:rPr>
+          <w:lang w:val="en-US"/>
+        </w:rPr>
+        <w:t>GL_COLOR_BUFFER_BIT | GL_DEPTH_BUFFER_BIT);</w:t>
+      </w:r>
+    </w:p>
+    <w:p>
+      <w:pPr>
+        <w:pStyle w:val="2"/>
+        <w:rPr>
+          <w:lang w:val="en-US"/>
+        </w:rPr>
+      </w:pPr>
+    </w:p>
+    <w:p>
+      <w:pPr>
+        <w:pStyle w:val="2"/>
+        <w:rPr>
+          <w:lang w:val="en-US"/>
+        </w:rPr>
+      </w:pPr>
+      <w:proofErr w:type="spellStart"/>
+      <w:proofErr w:type="gramStart"/>
+      <w:r>
+        <w:rPr>
+          <w:lang w:val="en-US"/>
+        </w:rPr>
+        <w:t>glMatrixMode</w:t>
+      </w:r>
+      <w:proofErr w:type="spellEnd"/>
+      <w:r>
+        <w:rPr>
+          <w:lang w:val="en-US"/>
+        </w:rPr>
+        <w:t>(</w:t>
+      </w:r>
+      <w:proofErr w:type="gramEnd"/>
+      <w:r>
+        <w:rPr>
+          <w:lang w:val="en-US"/>
+        </w:rPr>
+        <w:t>GL_PROJECTION);</w:t>
+      </w:r>
+    </w:p>
+    <w:p>
+      <w:pPr>
+        <w:pStyle w:val="2"/>
+        <w:rPr>
+          <w:lang w:val="en-US"/>
+        </w:rPr>
+      </w:pPr>
+      <w:proofErr w:type="spellStart"/>
+      <w:proofErr w:type="gramStart"/>
+      <w:r>
+        <w:rPr>
+          <w:lang w:val="en-US"/>
+        </w:rPr>
+        <w:t>glLoadIdentity</w:t>
+      </w:r>
+      <w:proofErr w:type="spellEnd"/>
+      <w:r>
+        <w:rPr>
+          <w:lang w:val="en-US"/>
+        </w:rPr>
+        <w:t>(</w:t>
+      </w:r>
+      <w:proofErr w:type="gramEnd"/>
+      <w:r>
+        <w:rPr>
+          <w:lang w:val="en-US"/>
+        </w:rPr>
+        <w:t>);</w:t>
+      </w:r>
+    </w:p>
+    <w:p>
+      <w:pPr>
+        <w:pStyle w:val="2"/>
+        <w:rPr>
+          <w:lang w:val="en-US"/>
+        </w:rPr>
+      </w:pPr>
+      <w:proofErr w:type="spellStart"/>
+      <w:proofErr w:type="gramStart"/>
+      <w:r>
+        <w:rPr>
+          <w:lang w:val="en-US"/>
+        </w:rPr>
+        <w:t>glOrtho</w:t>
+      </w:r>
+      <w:proofErr w:type="spellEnd"/>
+      <w:r>
+        <w:rPr>
+          <w:lang w:val="en-US"/>
+        </w:rPr>
+        <w:t>(</w:t>
+      </w:r>
+      <w:proofErr w:type="gramEnd"/>
+      <w:r>
+        <w:rPr>
+          <w:lang w:val="en-US"/>
+        </w:rPr>
+        <w:t>0,20,20,0,1,0);</w:t>
+      </w:r>
+    </w:p>
+    <w:p>
+      <w:pPr>
+        <w:pStyle w:val="2"/>
+        <w:rPr>
+          <w:lang w:val="en-US"/>
+        </w:rPr>
+      </w:pPr>
+      <w:proofErr w:type="spellStart"/>
+      <w:proofErr w:type="gramStart"/>
+      <w:r>
+        <w:rPr>
+          <w:lang w:val="en-US"/>
+        </w:rPr>
+        <w:t>glBegin</w:t>
+      </w:r>
+      <w:proofErr w:type="spellEnd"/>
+      <w:r>
+        <w:rPr>
+          <w:lang w:val="en-US"/>
+        </w:rPr>
+        <w:t>(</w:t>
+      </w:r>
+      <w:proofErr w:type="gramEnd"/>
+      <w:r>
+        <w:rPr>
+          <w:lang w:val="en-US"/>
+        </w:rPr>
+        <w:t>MODES[_mode]);</w:t>
+      </w:r>
+    </w:p>
+    <w:p>
+      <w:pPr>
+        <w:pStyle w:val="2"/>
+        <w:rPr>
+          <w:lang w:val="en-US"/>
+        </w:rPr>
+      </w:pPr>
+      <w:proofErr w:type="spellStart"/>
+      <w:proofErr w:type="gramStart"/>
+      <w:r>
+        <w:rPr>
+          <w:lang w:val="en-US"/>
+        </w:rPr>
+        <w:t>paintVertices</w:t>
+      </w:r>
+      <w:proofErr w:type="spellEnd"/>
+      <w:r>
+        <w:rPr>
+          <w:lang w:val="en-US"/>
+        </w:rPr>
+        <w:t>(</w:t>
+      </w:r>
+      <w:proofErr w:type="gramEnd"/>
+      <w:r>
+        <w:rPr>
+          <w:lang w:val="en-US"/>
+        </w:rPr>
+        <w:t>);</w:t>
+      </w:r>
+    </w:p>
+    <w:p>
+      <w:pPr>
+        <w:pStyle w:val="2"/>
+        <w:rPr>
+          <w:lang w:val="en-US"/>
+        </w:rPr>
+      </w:pPr>
+      <w:proofErr w:type="spellStart"/>
+      <w:proofErr w:type="gramStart"/>
+      <w:r>
+        <w:rPr>
+          <w:lang w:val="en-US"/>
+        </w:rPr>
+        <w:t>glEnd</w:t>
+      </w:r>
+      <w:proofErr w:type="spellEnd"/>
+      <w:r>
+        <w:rPr>
+          <w:lang w:val="en-US"/>
+        </w:rPr>
+        <w:t>(</w:t>
+      </w:r>
+      <w:proofErr w:type="gramEnd"/>
+      <w:r>
+        <w:rPr>
+          <w:lang w:val="en-US"/>
+        </w:rPr>
+        <w:t>);</w:t>
+      </w:r>
+    </w:p>
+    <w:p>
+      <w:proofErr w:type="spellStart"/>
+      <w:proofErr w:type="gramStart"/>
+      <w:r>
+        <w:rPr>
+          <w:rStyle w:val="20"/>
+          <w:lang w:val="en-US"/>
+        </w:rPr>
+        <w:t>paintVertices</w:t>
+      </w:r>
+      <w:proofErr w:type="spellEnd"/>
+      <w:proofErr w:type="gramEnd"/>
+      <w:r>
+        <w:t xml:space="preserve"> - </w:t>
+      </w:r>
+      <w:r>
+        <w:t xml:space="preserve">задает список вершин и их цветов для фигур (используется 12 вершин, потому что такой набор подойдет как для </w:t>
+      </w:r>
+      <w:r>
+        <w:rPr>
+          <w:rStyle w:val="20"/>
+        </w:rPr>
+        <w:t>GL_TRIANGLES</w:t>
+      </w:r>
+      <w:r>
+        <w:t xml:space="preserve">, где требуется </w:t>
+      </w:r>
+      <w:r>
+        <w:rPr>
+          <w:lang w:val="en-US"/>
+        </w:rPr>
+        <w:t>n</w:t>
+      </w:r>
+      <w:r>
+        <w:t xml:space="preserve"> </w:t>
+      </w:r>
+      <w:r>
+        <w:t xml:space="preserve">% 3 </w:t>
+      </w:r>
+      <w:r>
+        <w:t>вершин</w:t>
+      </w:r>
+      <w:r>
+        <w:t xml:space="preserve">, так и для </w:t>
+      </w:r>
+      <w:r>
+        <w:rPr>
+          <w:rStyle w:val="20"/>
+        </w:rPr>
+        <w:t>GL_QUADS</w:t>
+      </w:r>
+      <w:r>
+        <w:t xml:space="preserve"> с </w:t>
+      </w:r>
+      <w:r>
+        <w:rPr>
+          <w:lang w:val="en-US"/>
+        </w:rPr>
+        <w:t>n</w:t>
+      </w:r>
+      <w:r>
+        <w:t xml:space="preserve"> % 4).</w:t>
+      </w:r>
+    </w:p>
+    <w:p>
+      <w:pPr>
+        <w:rPr>
+          <w:lang w:val="en-US"/>
+        </w:rPr>
+      </w:pPr>
+    </w:p>
+    <w:p>
+      <w:pPr>
+        <w:pStyle w:val="1"/>
+      </w:pPr>
+      <w:r>
+        <w:t>Тестирование</w:t>
+      </w:r>
+    </w:p>
+    <w:p>
+      <w:pPr>
+        <w:ind w:firstLine="0"/>
+        <w:jc w:val="center"/>
+      </w:pPr>
+      <w:r>
+        <w:drawing>
+          <wp:inline distT="0" distB="0" distL="0" distR="0" wp14:anchorId="4C7467B6" wp14:editId="6F9D4964">
+            <wp:extent cx="5940425" cy="4109678"/>
+            <wp:effectExtent l="0" t="0" r="3175" b="5715"/>
+            <wp:docPr id="1" name="Рисунок 1"/>
+            <wp:cNvGraphicFramePr>
+              <a:graphicFrameLocks xmlns:a="http://schemas.openxmlformats.org/drawingml/2006/main" noChangeAspect="1"/>
+            </wp:cNvGraphicFramePr>
+            <a:graphic xmlns:a="http://schemas.openxmlformats.org/drawingml/2006/main">
+              <a:graphicData uri="http://schemas.openxmlformats.org/drawingml/2006/picture">
+                <pic:pic xmlns:pic="http://schemas.openxmlformats.org/drawingml/2006/picture">
+                  <pic:nvPicPr>
+                    <pic:cNvPr id="0" name=""/>
+                    <pic:cNvPicPr/>
+                  </pic:nvPicPr>
+                  <pic:blipFill>
+                    <a:blip r:embed="rId6"/>
+                    <a:stretch>
+                      <a:fillRect/>
+                    </a:stretch>
+                  </pic:blipFill>
+                  <pic:spPr>
+                    <a:xfrm>
+                      <a:off x="0" y="0"/>
+                      <a:ext cx="5940425" cy="4109678"/>
+                    </a:xfrm>
+                    <a:prstGeom prst="rect">
+                      <a:avLst/>
+                    </a:prstGeom>
+                  </pic:spPr>
+                </pic:pic>
+              </a:graphicData>
+            </a:graphic>
+          </wp:inline>
+        </w:drawing>
+      </w:r>
+    </w:p>
+    <w:p>
+      <w:pPr>
+        <w:ind w:firstLine="0"/>
+        <w:jc w:val="center"/>
+        <w:rPr>
+          <w:lang w:val="en-US"/>
+        </w:rPr>
+      </w:pPr>
+      <w:r>
+        <w:rPr>
+          <w:lang w:val="en-US"/>
+        </w:rPr>
+        <w:lastRenderedPageBreak/>
+        <w:drawing>
+          <wp:inline distT="0" distB="0" distL="0" distR="0" wp14:anchorId="583BFF98" wp14:editId="10C94389">
+            <wp:extent cx="5940425" cy="4109678"/>
+            <wp:effectExtent l="0" t="0" r="3175" b="5715"/>
+            <wp:docPr id="3" name="Рисунок 3"/>
+            <wp:cNvGraphicFramePr>
+              <a:graphicFrameLocks xmlns:a="http://schemas.openxmlformats.org/drawingml/2006/main" noChangeAspect="1"/>
+            </wp:cNvGraphicFramePr>
+            <a:graphic xmlns:a="http://schemas.openxmlformats.org/drawingml/2006/main">
+              <a:graphicData uri="http://schemas.openxmlformats.org/drawingml/2006/picture">
+                <pic:pic xmlns:pic="http://schemas.openxmlformats.org/drawingml/2006/picture">
+                  <pic:nvPicPr>
+                    <pic:cNvPr id="0" name=""/>
+                    <pic:cNvPicPr/>
+                  </pic:nvPicPr>
+                  <pic:blipFill>
+                    <a:blip r:embed="rId7"/>
+                    <a:stretch>
+                      <a:fillRect/>
+                    </a:stretch>
+                  </pic:blipFill>
+                  <pic:spPr>
+                    <a:xfrm>
+                      <a:off x="0" y="0"/>
+                      <a:ext cx="5940425" cy="4109678"/>
+                    </a:xfrm>
+                    <a:prstGeom prst="rect">
+                      <a:avLst/>
+                    </a:prstGeom>
+                  </pic:spPr>
+                </pic:pic>
+              </a:graphicData>
+            </a:graphic>
+          </wp:inline>
+        </w:drawing>
+      </w:r>
+    </w:p>
+    <w:p>
+      <w:pPr>
+        <w:ind w:firstLine="0"/>
+        <w:jc w:val="center"/>
+        <w:rPr>
+          <w:lang w:val="en-US"/>
+        </w:rPr>
+      </w:pPr>
+    </w:p>
+    <w:p>
+      <w:pPr>
+        <w:ind w:firstLine="0"/>
+        <w:jc w:val="center"/>
+        <w:rPr>
+          <w:lang w:val="en-US"/>
+        </w:rPr>
+      </w:pPr>
+      <w:r>
+        <w:rPr>
+          <w:lang w:val="en-US"/>
+        </w:rPr>
+        <w:drawing>
+          <wp:inline distT="0" distB="0" distL="0" distR="0" wp14:anchorId="1430A608" wp14:editId="295E2A6B">
+            <wp:extent cx="5940425" cy="4109678"/>
+            <wp:effectExtent l="0" t="0" r="3175" b="5715"/>
+            <wp:docPr id="5" name="Рисунок 5"/>
+            <wp:cNvGraphicFramePr>
+              <a:graphicFrameLocks xmlns:a="http://schemas.openxmlformats.org/drawingml/2006/main" noChangeAspect="1"/>
+            </wp:cNvGraphicFramePr>
+            <a:graphic xmlns:a="http://schemas.openxmlformats.org/drawingml/2006/main">
+              <a:graphicData uri="http://schemas.openxmlformats.org/drawingml/2006/picture">
+                <pic:pic xmlns:pic="http://schemas.openxmlformats.org/drawingml/2006/picture">
+                  <pic:nvPicPr>
+                    <pic:cNvPr id="0" name=""/>
+                    <pic:cNvPicPr/>
+                  </pic:nvPicPr>
+                  <pic:blipFill>
+                    <a:blip r:embed="rId8"/>
+                    <a:stretch>
+                      <a:fillRect/>
+                    </a:stretch>
+                  </pic:blipFill>
+                  <pic:spPr>
+                    <a:xfrm>
+                      <a:off x="0" y="0"/>
+                      <a:ext cx="5940425" cy="4109678"/>
+                    </a:xfrm>
+                    <a:prstGeom prst="rect">
+                      <a:avLst/>
+                    </a:prstGeom>
+                  </pic:spPr>
+                </pic:pic>
+              </a:graphicData>
+            </a:graphic>
+          </wp:inline>
+        </w:drawing>
+      </w:r>
+    </w:p>
+    <w:p>
+      <w:pPr>
+        <w:ind w:firstLine="0"/>
+        <w:jc w:val="center"/>
+        <w:rPr>
+          <w:lang w:val="en-US"/>
+        </w:rPr>
+      </w:pPr>
+      <w:r>
+        <w:rPr>
+          <w:lang w:val="en-US"/>
+        </w:rPr>
+        <w:lastRenderedPageBreak/>
+        <w:drawing>
+          <wp:inline distT="0" distB="0" distL="0" distR="0" wp14:anchorId="1C8E167A" wp14:editId="1201045D">
+            <wp:extent cx="5940425" cy="4109678"/>
+            <wp:effectExtent l="0" t="0" r="3175" b="5715"/>
+            <wp:docPr id="6" name="Рисунок 6"/>
+            <wp:cNvGraphicFramePr>
+              <a:graphicFrameLocks xmlns:a="http://schemas.openxmlformats.org/drawingml/2006/main" noChangeAspect="1"/>
+            </wp:cNvGraphicFramePr>
+            <a:graphic xmlns:a="http://schemas.openxmlformats.org/drawingml/2006/main">
+              <a:graphicData uri="http://schemas.openxmlformats.org/drawingml/2006/picture">
+                <pic:pic xmlns:pic="http://schemas.openxmlformats.org/drawingml/2006/picture">
+                  <pic:nvPicPr>
+                    <pic:cNvPr id="0" name=""/>
+                    <pic:cNvPicPr/>
+                  </pic:nvPicPr>
+                  <pic:blipFill>
+                    <a:blip r:embed="rId9"/>
+                    <a:stretch>
+                      <a:fillRect/>
+                    </a:stretch>
+                  </pic:blipFill>
+                  <pic:spPr>
+                    <a:xfrm>
+                      <a:off x="0" y="0"/>
+                      <a:ext cx="5940425" cy="4109678"/>
+                    </a:xfrm>
+                    <a:prstGeom prst="rect">
+                      <a:avLst/>
+                    </a:prstGeom>
+                  </pic:spPr>
+                </pic:pic>
+              </a:graphicData>
+            </a:graphic>
+          </wp:inline>
+        </w:drawing>
+      </w:r>
+    </w:p>
+    <w:p>
+      <w:pPr>
+        <w:ind w:firstLine="0"/>
+        <w:jc w:val="center"/>
+        <w:rPr>
+          <w:lang w:val="en-US"/>
+        </w:rPr>
+      </w:pPr>
+      <w:r>
+        <w:rPr>
+          <w:lang w:val="en-US"/>
+        </w:rPr>
+        <w:drawing>
+          <wp:inline distT="0" distB="0" distL="0" distR="0" wp14:anchorId="4C11268C" wp14:editId="49009CA1">
+            <wp:extent cx="5940425" cy="4109678"/>
+            <wp:effectExtent l="0" t="0" r="3175" b="5715"/>
+            <wp:docPr id="7" name="Рисунок 7"/>
+            <wp:cNvGraphicFramePr>
+              <a:graphicFrameLocks xmlns:a="http://schemas.openxmlformats.org/drawingml/2006/main" noChangeAspect="1"/>
+            </wp:cNvGraphicFramePr>
+            <a:graphic xmlns:a="http://schemas.openxmlformats.org/drawingml/2006/main">
+              <a:graphicData uri="http://schemas.openxmlformats.org/drawingml/2006/picture">
+                <pic:pic xmlns:pic="http://schemas.openxmlformats.org/drawingml/2006/picture">
+                  <pic:nvPicPr>
+                    <pic:cNvPr id="0" name=""/>
+                    <pic:cNvPicPr/>
+                  </pic:nvPicPr>
+                  <pic:blipFill>
+                    <a:blip r:embed="rId10"/>
+                    <a:stretch>
+                      <a:fillRect/>
+                    </a:stretch>
+                  </pic:blipFill>
+                  <pic:spPr>
+                    <a:xfrm>
+                      <a:off x="0" y="0"/>
+                      <a:ext cx="5940425" cy="4109678"/>
+                    </a:xfrm>
+                    <a:prstGeom prst="rect">
+                      <a:avLst/>
+                    </a:prstGeom>
+                  </pic:spPr>
+                </pic:pic>
+              </a:graphicData>
+            </a:graphic>
+          </wp:inline>
+        </w:drawing>
+      </w:r>
+    </w:p>
+    <w:p>
+      <w:pPr>
+        <w:ind w:firstLine="0"/>
+        <w:jc w:val="center"/>
+        <w:rPr>
+          <w:lang w:val="en-US"/>
+        </w:rPr>
+      </w:pPr>
+      <w:r>
+        <w:rPr>
+          <w:lang w:val="en-US"/>
+        </w:rPr>
+        <w:lastRenderedPageBreak/>
+        <w:drawing>
+          <wp:inline distT="0" distB="0" distL="0" distR="0" wp14:anchorId="3785A92D" wp14:editId="1DB7F147">
+            <wp:extent cx="5940425" cy="4109678"/>
+            <wp:effectExtent l="0" t="0" r="3175" b="5715"/>
+            <wp:docPr id="8" name="Рисунок 8"/>
+            <wp:cNvGraphicFramePr>
+              <a:graphicFrameLocks xmlns:a="http://schemas.openxmlformats.org/drawingml/2006/main" noChangeAspect="1"/>
+            </wp:cNvGraphicFramePr>
+            <a:graphic xmlns:a="http://schemas.openxmlformats.org/drawingml/2006/main">
+              <a:graphicData uri="http://schemas.openxmlformats.org/drawingml/2006/picture">
+                <pic:pic xmlns:pic="http://schemas.openxmlformats.org/drawingml/2006/picture">
+                  <pic:nvPicPr>
+                    <pic:cNvPr id="0" name=""/>
+                    <pic:cNvPicPr/>
+                  </pic:nvPicPr>
+                  <pic:blipFill>
+                    <a:blip r:embed="rId11"/>
+                    <a:stretch>
+                      <a:fillRect/>
+                    </a:stretch>
+                  </pic:blipFill>
+                  <pic:spPr>
+                    <a:xfrm>
+                      <a:off x="0" y="0"/>
+                      <a:ext cx="5940425" cy="4109678"/>
+                    </a:xfrm>
+                    <a:prstGeom prst="rect">
+                      <a:avLst/>
+                    </a:prstGeom>
+                  </pic:spPr>
+                </pic:pic>
+              </a:graphicData>
+            </a:graphic>
+          </wp:inline>
+        </w:drawing>
+      </w:r>
+    </w:p>
+    <w:p>
+      <w:pPr>
+        <w:ind w:firstLine="0"/>
+        <w:jc w:val="center"/>
+        <w:rPr>
+          <w:lang w:val="en-US"/>
+        </w:rPr>
+      </w:pPr>
+      <w:r>
+        <w:rPr>
+          <w:lang w:val="en-US"/>
+        </w:rPr>
+        <w:drawing>
+          <wp:inline distT="0" distB="0" distL="0" distR="0" wp14:anchorId="34AFE0AC" wp14:editId="5A4B02F2">
+            <wp:extent cx="5940425" cy="4109678"/>
+            <wp:effectExtent l="0" t="0" r="3175" b="5715"/>
+            <wp:docPr id="9" name="Рисунок 9"/>
+            <wp:cNvGraphicFramePr>
+              <a:graphicFrameLocks xmlns:a="http://schemas.openxmlformats.org/drawingml/2006/main" noChangeAspect="1"/>
+            </wp:cNvGraphicFramePr>
+            <a:graphic xmlns:a="http://schemas.openxmlformats.org/drawingml/2006/main">
+              <a:graphicData uri="http://schemas.openxmlformats.org/drawingml/2006/picture">
+                <pic:pic xmlns:pic="http://schemas.openxmlformats.org/drawingml/2006/picture">
+                  <pic:nvPicPr>
+                    <pic:cNvPr id="0" name=""/>
+                    <pic:cNvPicPr/>
+                  </pic:nvPicPr>
+                  <pic:blipFill>
+                    <a:blip r:embed="rId12"/>
+                    <a:stretch>
+                      <a:fillRect/>
+                    </a:stretch>
+                  </pic:blipFill>
+                  <pic:spPr>
+                    <a:xfrm>
+                      <a:off x="0" y="0"/>
+                      <a:ext cx="5940425" cy="4109678"/>
+                    </a:xfrm>
+                    <a:prstGeom prst="rect">
+                      <a:avLst/>
+                    </a:prstGeom>
+                  </pic:spPr>
+                </pic:pic>
+              </a:graphicData>
+            </a:graphic>
+          </wp:inline>
+        </w:drawing>
+      </w:r>
+    </w:p>
+    <w:p>
+      <w:pPr>
+        <w:ind w:firstLine="0"/>
+        <w:jc w:val="center"/>
+        <w:rPr>
+          <w:lang w:val="en-US"/>
+        </w:rPr>
+      </w:pPr>
+      <w:r>
+        <w:rPr>
+          <w:lang w:val="en-US"/>
+        </w:rPr>
+        <w:lastRenderedPageBreak/>
+        <w:drawing>
+          <wp:inline distT="0" distB="0" distL="0" distR="0" wp14:anchorId="0ABCDD4D" wp14:editId="0A828F38">
+            <wp:extent cx="5940425" cy="4109678"/>
+            <wp:effectExtent l="0" t="0" r="3175" b="5715"/>
+            <wp:docPr id="10" name="Рисунок 10"/>
+            <wp:cNvGraphicFramePr>
+              <a:graphicFrameLocks xmlns:a="http://schemas.openxmlformats.org/drawingml/2006/main" noChangeAspect="1"/>
+            </wp:cNvGraphicFramePr>
+            <a:graphic xmlns:a="http://schemas.openxmlformats.org/drawingml/2006/main">
+              <a:graphicData uri="http://schemas.openxmlformats.org/drawingml/2006/picture">
+                <pic:pic xmlns:pic="http://schemas.openxmlformats.org/drawingml/2006/picture">
+                  <pic:nvPicPr>
+                    <pic:cNvPr id="0" name=""/>
+                    <pic:cNvPicPr/>
+                  </pic:nvPicPr>
+                  <pic:blipFill>
+                    <a:blip r:embed="rId13"/>
+                    <a:stretch>
+                      <a:fillRect/>
+                    </a:stretch>
+                  </pic:blipFill>
+                  <pic:spPr>
+                    <a:xfrm>
+                      <a:off x="0" y="0"/>
+                      <a:ext cx="5940425" cy="4109678"/>
+                    </a:xfrm>
+                    <a:prstGeom prst="rect">
+                      <a:avLst/>
+                    </a:prstGeom>
+                  </pic:spPr>
+                </pic:pic>
+              </a:graphicData>
+            </a:graphic>
+          </wp:inline>
+        </w:drawing>
+      </w:r>
+    </w:p>
+    <w:p>
+      <w:pPr>
+        <w:ind w:firstLine="0"/>
+        <w:jc w:val="center"/>
+        <w:rPr>
+          <w:lang w:val="en-US"/>
+        </w:rPr>
+      </w:pPr>
+      <w:r>
+        <w:rPr>
+          <w:lang w:val="en-US"/>
+        </w:rPr>
+        <w:drawing>
+          <wp:inline distT="0" distB="0" distL="0" distR="0" wp14:anchorId="4DBD0C51" wp14:editId="688E695F">
+            <wp:extent cx="5940425" cy="4109678"/>
+            <wp:effectExtent l="0" t="0" r="3175" b="5715"/>
+            <wp:docPr id="11" name="Рисунок 11"/>
+            <wp:cNvGraphicFramePr>
+              <a:graphicFrameLocks xmlns:a="http://schemas.openxmlformats.org/drawingml/2006/main" noChangeAspect="1"/>
+            </wp:cNvGraphicFramePr>
+            <a:graphic xmlns:a="http://schemas.openxmlformats.org/drawingml/2006/main">
+              <a:graphicData uri="http://schemas.openxmlformats.org/drawingml/2006/picture">
+                <pic:pic xmlns:pic="http://schemas.openxmlformats.org/drawingml/2006/picture">
+                  <pic:nvPicPr>
+                    <pic:cNvPr id="0" name=""/>
+                    <pic:cNvPicPr/>
+                  </pic:nvPicPr>
+                  <pic:blipFill>
+                    <a:blip r:embed="rId14"/>
+                    <a:stretch>
+                      <a:fillRect/>
+                    </a:stretch>
+                  </pic:blipFill>
+                  <pic:spPr>
+                    <a:xfrm>
+                      <a:off x="0" y="0"/>
+                      <a:ext cx="5940425" cy="4109678"/>
+                    </a:xfrm>
+                    <a:prstGeom prst="rect">
+                      <a:avLst/>
+                    </a:prstGeom>
+                  </pic:spPr>
+                </pic:pic>
+              </a:graphicData>
+            </a:graphic>
+          </wp:inline>
+        </w:drawing>
+      </w:r>
+    </w:p>
+    <w:p>
+      <w:pPr>
+        <w:ind w:firstLine="0"/>
+        <w:jc w:val="center"/>
+      </w:pPr>
+    </w:p>
+    <w:p>
+      <w:pPr>
+        <w:ind w:firstLine="0"/>
+        <w:jc w:val="center"/>
+      </w:pPr>
+    </w:p>
+    <w:p>
+      <w:pPr>
+        <w:pStyle w:val="1"/>
+      </w:pPr>
+    </w:p>
+    <w:p>
+      <w:pPr>
+        <w:pStyle w:val="1"/>
+      </w:pPr>
+      <w:r>
+        <w:lastRenderedPageBreak/>
+        <w:t>Вывод</w:t>
+      </w:r>
+    </w:p>
+    <w:p>
+      <w:r>
+        <w:t xml:space="preserve">В результате выполнения лабораторной работы была разработана программа, создающая графические примитивы </w:t>
+      </w:r>
+      <w:r>
+        <w:rPr>
+          <w:lang w:val="en-US"/>
+        </w:rPr>
+        <w:t>OpenGL</w:t>
+      </w:r>
+      <w:r>
+        <w:t>.</w:t>
+      </w:r>
+      <w:r>
+        <w:t xml:space="preserve"> </w:t>
+      </w:r>
+      <w:r>
+        <w:t xml:space="preserve"> </w:t>
+      </w:r>
+      <w:r>
+        <w:t>Программа работает корректно. При выполнении работы были приобретены навыки работы с графической библ</w:t>
+      </w:r>
+      <w:bookmarkStart w:id="0" w:name="_GoBack"/>
+      <w:bookmarkEnd w:id="0"/>
+      <w:r>
+        <w:t xml:space="preserve">иотекой </w:t>
+      </w:r>
+      <w:r>
+        <w:rPr>
+          <w:lang w:val="en-US"/>
+        </w:rPr>
+        <w:t>OpenGL</w:t>
+      </w:r>
+      <w:r>
+        <w:t>.</w:t>
+      </w:r>
+    </w:p>
+    <w:p/>
+    <w:p/>
+    <w:p/>
+    <w:p/>
+    <w:p/>
+    <w:p>
       <w:pPr>
         <w:spacing w:after="200" w:line="276" w:lineRule="auto"/>
         <w:ind w:firstLine="0"/>
@@ -758,8 +2082,6 @@
           <w:caps/>
         </w:rPr>
       </w:pPr>
-      <w:bookmarkStart w:id="0" w:name="_GoBack"/>
-      <w:bookmarkEnd w:id="0"/>
     </w:p>
     <w:sectPr>
       <w:pgSz w:w="11906" w:h="16838"/>
@@ -1206,10 +2528,11 @@
     <w:uiPriority w:val="9"/>
     <w:unhideWhenUsed/>
     <w:qFormat/>
-    <w:rsid w:val="00916F02"/>
+    <w:rsid w:val="002C733B"/>
     <w:pPr>
-      <w:spacing w:line="240" w:lineRule="atLeast"/>
+      <w:spacing w:before="120" w:after="240" w:line="240" w:lineRule="atLeast"/>
       <w:ind w:firstLine="0"/>
+      <w:contextualSpacing/>
       <w:outlineLvl w:val="1"/>
     </w:pPr>
     <w:rPr>
@@ -1222,7 +2545,6 @@
   <w:style w:type="character" w:default="1" w:styleId="a0">
     <w:name w:val="Default Paragraph Font"/>
     <w:uiPriority w:val="1"/>
-    <w:semiHidden/>
     <w:unhideWhenUsed/>
   </w:style>
   <w:style w:type="table" w:default="1" w:styleId="a1">
@@ -1297,7 +2619,7 @@
     <w:basedOn w:val="a0"/>
     <w:link w:val="2"/>
     <w:uiPriority w:val="9"/>
-    <w:rsid w:val="00916F02"/>
+    <w:rsid w:val="002C733B"/>
     <w:rPr>
       <w:rFonts w:ascii="Courier New" w:eastAsiaTheme="majorEastAsia" w:hAnsi="Courier New" w:cstheme="majorBidi"/>
       <w:bCs/>
@@ -1643,10 +2965,11 @@
     <w:uiPriority w:val="9"/>
     <w:unhideWhenUsed/>
     <w:qFormat/>
-    <w:rsid w:val="00916F02"/>
+    <w:rsid w:val="002C733B"/>
     <w:pPr>
-      <w:spacing w:line="240" w:lineRule="atLeast"/>
+      <w:spacing w:before="120" w:after="240" w:line="240" w:lineRule="atLeast"/>
       <w:ind w:firstLine="0"/>
+      <w:contextualSpacing/>
       <w:outlineLvl w:val="1"/>
     </w:pPr>
     <w:rPr>
@@ -1659,7 +2982,6 @@
   <w:style w:type="character" w:default="1" w:styleId="a0">
     <w:name w:val="Default Paragraph Font"/>
     <w:uiPriority w:val="1"/>
-    <w:semiHidden/>
     <w:unhideWhenUsed/>
   </w:style>
   <w:style w:type="table" w:default="1" w:styleId="a1">
@@ -1734,7 +3056,7 @@
     <w:basedOn w:val="a0"/>
     <w:link w:val="2"/>
     <w:uiPriority w:val="9"/>
-    <w:rsid w:val="00916F02"/>
+    <w:rsid w:val="002C733B"/>
     <w:rPr>
       <w:rFonts w:ascii="Courier New" w:eastAsiaTheme="majorEastAsia" w:hAnsi="Courier New" w:cstheme="majorBidi"/>
       <w:bCs/>

</xml_diff>

<commit_message>
add links ro report
</commit_message>
<xml_diff>
--- a/lr1/report.docx
+++ b/lr1/report.docx
@@ -1120,27 +1120,18 @@
       </w:r>
       <w:proofErr w:type="spellEnd"/>
       <w:r>
-        <w:rPr>
-          <w:lang w:val="en-US"/>
-        </w:rPr>
         <w:t xml:space="preserve"> - </w:t>
       </w:r>
       <w:r>
         <w:t>работа</w:t>
       </w:r>
       <w:r>
-        <w:rPr>
-          <w:lang w:val="en-US"/>
-        </w:rPr>
         <w:t xml:space="preserve"> </w:t>
       </w:r>
       <w:r>
         <w:t>с</w:t>
       </w:r>
       <w:r>
-        <w:rPr>
-          <w:lang w:val="en-US"/>
-        </w:rPr>
         <w:t xml:space="preserve"> </w:t>
       </w:r>
       <w:proofErr w:type="spellStart"/>
@@ -1152,9 +1143,6 @@
       </w:r>
       <w:proofErr w:type="spellEnd"/>
       <w:r>
-        <w:rPr>
-          <w:lang w:val="en-US"/>
-        </w:rPr>
         <w:t xml:space="preserve">. </w:t>
       </w:r>
       <w:r>
@@ -1479,6 +1467,11 @@
       </w:r>
     </w:p>
     <w:p>
+      <w:pPr>
+        <w:rPr>
+          <w:lang w:val="en-US"/>
+        </w:rPr>
+      </w:pPr>
       <w:proofErr w:type="spellStart"/>
       <w:proofErr w:type="gramStart"/>
       <w:r>
@@ -1543,12 +1536,24 @@
       </w:r>
     </w:p>
     <w:p>
-      <w:pPr>
-        <w:rPr>
-          <w:lang w:val="en-US"/>
-        </w:rPr>
-      </w:pPr>
-    </w:p>
+      <w:r>
+        <w:t xml:space="preserve">Ссылка на исходный код: </w:t>
+      </w:r>
+      <w:hyperlink r:id="rId6" w:history="1">
+        <w:r>
+          <w:rPr>
+            <w:rStyle w:val="aa"/>
+          </w:rPr>
+          <w:t>https://github.com/Pavel-by/sem6_ComputerGraphics/tree/master/lr1/lr1</w:t>
+        </w:r>
+      </w:hyperlink>
+      <w:r>
+        <w:t xml:space="preserve"> </w:t>
+      </w:r>
+      <w:bookmarkStart w:id="0" w:name="_GoBack"/>
+      <w:bookmarkEnd w:id="0"/>
+    </w:p>
+    <w:p/>
     <w:p>
       <w:pPr>
         <w:pStyle w:val="1"/>
@@ -1558,124 +1563,37 @@
       </w:r>
     </w:p>
     <w:p>
-      <w:pPr>
-        <w:ind w:firstLine="0"/>
-        <w:jc w:val="center"/>
-      </w:pPr>
-      <w:r>
+      <w:r>
+        <w:t xml:space="preserve">Ссылка на демонстрацию: </w:t>
+      </w:r>
+      <w:hyperlink r:id="rId7" w:history="1">
+        <w:r>
+          <w:rPr>
+            <w:rStyle w:val="aa"/>
+          </w:rPr>
+          <w:t>https://github.com/Pavel-by/sem6_ComputerGraphics/raw/master/lr1/demonstration.mp4</w:t>
+        </w:r>
+      </w:hyperlink>
+      <w:r>
+        <w:t xml:space="preserve"> </w:t>
+      </w:r>
+    </w:p>
+    <w:p>
+      <w:pPr>
+        <w:ind w:firstLine="0"/>
+        <w:jc w:val="center"/>
+      </w:pPr>
+      <w:r>
+        <w:rPr>
+          <w:noProof/>
+          <w:lang w:eastAsia="ru-RU"/>
+        </w:rPr>
+        <w:lastRenderedPageBreak/>
         <w:drawing>
           <wp:inline distT="0" distB="0" distL="0" distR="0" wp14:anchorId="4C7467B6" wp14:editId="6F9D4964">
             <wp:extent cx="5940425" cy="4109678"/>
             <wp:effectExtent l="0" t="0" r="3175" b="5715"/>
             <wp:docPr id="1" name="Рисунок 1"/>
-            <wp:cNvGraphicFramePr>
-              <a:graphicFrameLocks xmlns:a="http://schemas.openxmlformats.org/drawingml/2006/main" noChangeAspect="1"/>
-            </wp:cNvGraphicFramePr>
-            <a:graphic xmlns:a="http://schemas.openxmlformats.org/drawingml/2006/main">
-              <a:graphicData uri="http://schemas.openxmlformats.org/drawingml/2006/picture">
-                <pic:pic xmlns:pic="http://schemas.openxmlformats.org/drawingml/2006/picture">
-                  <pic:nvPicPr>
-                    <pic:cNvPr id="0" name=""/>
-                    <pic:cNvPicPr/>
-                  </pic:nvPicPr>
-                  <pic:blipFill>
-                    <a:blip r:embed="rId6"/>
-                    <a:stretch>
-                      <a:fillRect/>
-                    </a:stretch>
-                  </pic:blipFill>
-                  <pic:spPr>
-                    <a:xfrm>
-                      <a:off x="0" y="0"/>
-                      <a:ext cx="5940425" cy="4109678"/>
-                    </a:xfrm>
-                    <a:prstGeom prst="rect">
-                      <a:avLst/>
-                    </a:prstGeom>
-                  </pic:spPr>
-                </pic:pic>
-              </a:graphicData>
-            </a:graphic>
-          </wp:inline>
-        </w:drawing>
-      </w:r>
-    </w:p>
-    <w:p>
-      <w:pPr>
-        <w:ind w:firstLine="0"/>
-        <w:jc w:val="center"/>
-        <w:rPr>
-          <w:lang w:val="en-US"/>
-        </w:rPr>
-      </w:pPr>
-      <w:r>
-        <w:rPr>
-          <w:lang w:val="en-US"/>
-        </w:rPr>
-        <w:lastRenderedPageBreak/>
-        <w:drawing>
-          <wp:inline distT="0" distB="0" distL="0" distR="0" wp14:anchorId="583BFF98" wp14:editId="10C94389">
-            <wp:extent cx="5940425" cy="4109678"/>
-            <wp:effectExtent l="0" t="0" r="3175" b="5715"/>
-            <wp:docPr id="3" name="Рисунок 3"/>
-            <wp:cNvGraphicFramePr>
-              <a:graphicFrameLocks xmlns:a="http://schemas.openxmlformats.org/drawingml/2006/main" noChangeAspect="1"/>
-            </wp:cNvGraphicFramePr>
-            <a:graphic xmlns:a="http://schemas.openxmlformats.org/drawingml/2006/main">
-              <a:graphicData uri="http://schemas.openxmlformats.org/drawingml/2006/picture">
-                <pic:pic xmlns:pic="http://schemas.openxmlformats.org/drawingml/2006/picture">
-                  <pic:nvPicPr>
-                    <pic:cNvPr id="0" name=""/>
-                    <pic:cNvPicPr/>
-                  </pic:nvPicPr>
-                  <pic:blipFill>
-                    <a:blip r:embed="rId7"/>
-                    <a:stretch>
-                      <a:fillRect/>
-                    </a:stretch>
-                  </pic:blipFill>
-                  <pic:spPr>
-                    <a:xfrm>
-                      <a:off x="0" y="0"/>
-                      <a:ext cx="5940425" cy="4109678"/>
-                    </a:xfrm>
-                    <a:prstGeom prst="rect">
-                      <a:avLst/>
-                    </a:prstGeom>
-                  </pic:spPr>
-                </pic:pic>
-              </a:graphicData>
-            </a:graphic>
-          </wp:inline>
-        </w:drawing>
-      </w:r>
-    </w:p>
-    <w:p>
-      <w:pPr>
-        <w:ind w:firstLine="0"/>
-        <w:jc w:val="center"/>
-        <w:rPr>
-          <w:lang w:val="en-US"/>
-        </w:rPr>
-      </w:pPr>
-    </w:p>
-    <w:p>
-      <w:pPr>
-        <w:ind w:firstLine="0"/>
-        <w:jc w:val="center"/>
-        <w:rPr>
-          <w:lang w:val="en-US"/>
-        </w:rPr>
-      </w:pPr>
-      <w:r>
-        <w:rPr>
-          <w:lang w:val="en-US"/>
-        </w:rPr>
-        <w:drawing>
-          <wp:inline distT="0" distB="0" distL="0" distR="0" wp14:anchorId="1430A608" wp14:editId="295E2A6B">
-            <wp:extent cx="5940425" cy="4109678"/>
-            <wp:effectExtent l="0" t="0" r="3175" b="5715"/>
-            <wp:docPr id="5" name="Рисунок 5"/>
             <wp:cNvGraphicFramePr>
               <a:graphicFrameLocks xmlns:a="http://schemas.openxmlformats.org/drawingml/2006/main" noChangeAspect="1"/>
             </wp:cNvGraphicFramePr>
@@ -1718,14 +1636,14 @@
       </w:pPr>
       <w:r>
         <w:rPr>
-          <w:lang w:val="en-US"/>
-        </w:rPr>
-        <w:lastRenderedPageBreak/>
+          <w:noProof/>
+          <w:lang w:eastAsia="ru-RU"/>
+        </w:rPr>
         <w:drawing>
-          <wp:inline distT="0" distB="0" distL="0" distR="0" wp14:anchorId="1C8E167A" wp14:editId="1201045D">
+          <wp:inline distT="0" distB="0" distL="0" distR="0" wp14:anchorId="583BFF98" wp14:editId="10C94389">
             <wp:extent cx="5940425" cy="4109678"/>
             <wp:effectExtent l="0" t="0" r="3175" b="5715"/>
-            <wp:docPr id="6" name="Рисунок 6"/>
+            <wp:docPr id="3" name="Рисунок 3"/>
             <wp:cNvGraphicFramePr>
               <a:graphicFrameLocks xmlns:a="http://schemas.openxmlformats.org/drawingml/2006/main" noChangeAspect="1"/>
             </wp:cNvGraphicFramePr>
@@ -1766,15 +1684,26 @@
           <w:lang w:val="en-US"/>
         </w:rPr>
       </w:pPr>
-      <w:r>
-        <w:rPr>
-          <w:lang w:val="en-US"/>
-        </w:rPr>
+    </w:p>
+    <w:p>
+      <w:pPr>
+        <w:ind w:firstLine="0"/>
+        <w:jc w:val="center"/>
+        <w:rPr>
+          <w:lang w:val="en-US"/>
+        </w:rPr>
+      </w:pPr>
+      <w:r>
+        <w:rPr>
+          <w:noProof/>
+          <w:lang w:eastAsia="ru-RU"/>
+        </w:rPr>
+        <w:lastRenderedPageBreak/>
         <w:drawing>
-          <wp:inline distT="0" distB="0" distL="0" distR="0" wp14:anchorId="4C11268C" wp14:editId="49009CA1">
+          <wp:inline distT="0" distB="0" distL="0" distR="0" wp14:anchorId="1430A608" wp14:editId="295E2A6B">
             <wp:extent cx="5940425" cy="4109678"/>
             <wp:effectExtent l="0" t="0" r="3175" b="5715"/>
-            <wp:docPr id="7" name="Рисунок 7"/>
+            <wp:docPr id="5" name="Рисунок 5"/>
             <wp:cNvGraphicFramePr>
               <a:graphicFrameLocks xmlns:a="http://schemas.openxmlformats.org/drawingml/2006/main" noChangeAspect="1"/>
             </wp:cNvGraphicFramePr>
@@ -1817,14 +1746,14 @@
       </w:pPr>
       <w:r>
         <w:rPr>
-          <w:lang w:val="en-US"/>
-        </w:rPr>
-        <w:lastRenderedPageBreak/>
+          <w:noProof/>
+          <w:lang w:eastAsia="ru-RU"/>
+        </w:rPr>
         <w:drawing>
-          <wp:inline distT="0" distB="0" distL="0" distR="0" wp14:anchorId="3785A92D" wp14:editId="1DB7F147">
+          <wp:inline distT="0" distB="0" distL="0" distR="0" wp14:anchorId="1C8E167A" wp14:editId="1201045D">
             <wp:extent cx="5940425" cy="4109678"/>
             <wp:effectExtent l="0" t="0" r="3175" b="5715"/>
-            <wp:docPr id="8" name="Рисунок 8"/>
+            <wp:docPr id="6" name="Рисунок 6"/>
             <wp:cNvGraphicFramePr>
               <a:graphicFrameLocks xmlns:a="http://schemas.openxmlformats.org/drawingml/2006/main" noChangeAspect="1"/>
             </wp:cNvGraphicFramePr>
@@ -1867,13 +1796,15 @@
       </w:pPr>
       <w:r>
         <w:rPr>
-          <w:lang w:val="en-US"/>
-        </w:rPr>
+          <w:noProof/>
+          <w:lang w:eastAsia="ru-RU"/>
+        </w:rPr>
+        <w:lastRenderedPageBreak/>
         <w:drawing>
-          <wp:inline distT="0" distB="0" distL="0" distR="0" wp14:anchorId="34AFE0AC" wp14:editId="5A4B02F2">
+          <wp:inline distT="0" distB="0" distL="0" distR="0" wp14:anchorId="4C11268C" wp14:editId="49009CA1">
             <wp:extent cx="5940425" cy="4109678"/>
             <wp:effectExtent l="0" t="0" r="3175" b="5715"/>
-            <wp:docPr id="9" name="Рисунок 9"/>
+            <wp:docPr id="7" name="Рисунок 7"/>
             <wp:cNvGraphicFramePr>
               <a:graphicFrameLocks xmlns:a="http://schemas.openxmlformats.org/drawingml/2006/main" noChangeAspect="1"/>
             </wp:cNvGraphicFramePr>
@@ -1916,14 +1847,14 @@
       </w:pPr>
       <w:r>
         <w:rPr>
-          <w:lang w:val="en-US"/>
-        </w:rPr>
-        <w:lastRenderedPageBreak/>
+          <w:noProof/>
+          <w:lang w:eastAsia="ru-RU"/>
+        </w:rPr>
         <w:drawing>
-          <wp:inline distT="0" distB="0" distL="0" distR="0" wp14:anchorId="0ABCDD4D" wp14:editId="0A828F38">
+          <wp:inline distT="0" distB="0" distL="0" distR="0" wp14:anchorId="3785A92D" wp14:editId="1DB7F147">
             <wp:extent cx="5940425" cy="4109678"/>
             <wp:effectExtent l="0" t="0" r="3175" b="5715"/>
-            <wp:docPr id="10" name="Рисунок 10"/>
+            <wp:docPr id="8" name="Рисунок 8"/>
             <wp:cNvGraphicFramePr>
               <a:graphicFrameLocks xmlns:a="http://schemas.openxmlformats.org/drawingml/2006/main" noChangeAspect="1"/>
             </wp:cNvGraphicFramePr>
@@ -1966,13 +1897,15 @@
       </w:pPr>
       <w:r>
         <w:rPr>
-          <w:lang w:val="en-US"/>
-        </w:rPr>
+          <w:noProof/>
+          <w:lang w:eastAsia="ru-RU"/>
+        </w:rPr>
+        <w:lastRenderedPageBreak/>
         <w:drawing>
-          <wp:inline distT="0" distB="0" distL="0" distR="0" wp14:anchorId="4DBD0C51" wp14:editId="688E695F">
+          <wp:inline distT="0" distB="0" distL="0" distR="0" wp14:anchorId="34AFE0AC" wp14:editId="5A4B02F2">
             <wp:extent cx="5940425" cy="4109678"/>
             <wp:effectExtent l="0" t="0" r="3175" b="5715"/>
-            <wp:docPr id="11" name="Рисунок 11"/>
+            <wp:docPr id="9" name="Рисунок 9"/>
             <wp:cNvGraphicFramePr>
               <a:graphicFrameLocks xmlns:a="http://schemas.openxmlformats.org/drawingml/2006/main" noChangeAspect="1"/>
             </wp:cNvGraphicFramePr>
@@ -2009,6 +1942,107 @@
       <w:pPr>
         <w:ind w:firstLine="0"/>
         <w:jc w:val="center"/>
+        <w:rPr>
+          <w:lang w:val="en-US"/>
+        </w:rPr>
+      </w:pPr>
+      <w:r>
+        <w:rPr>
+          <w:noProof/>
+          <w:lang w:eastAsia="ru-RU"/>
+        </w:rPr>
+        <w:drawing>
+          <wp:inline distT="0" distB="0" distL="0" distR="0" wp14:anchorId="0ABCDD4D" wp14:editId="0A828F38">
+            <wp:extent cx="5940425" cy="4109678"/>
+            <wp:effectExtent l="0" t="0" r="3175" b="5715"/>
+            <wp:docPr id="10" name="Рисунок 10"/>
+            <wp:cNvGraphicFramePr>
+              <a:graphicFrameLocks xmlns:a="http://schemas.openxmlformats.org/drawingml/2006/main" noChangeAspect="1"/>
+            </wp:cNvGraphicFramePr>
+            <a:graphic xmlns:a="http://schemas.openxmlformats.org/drawingml/2006/main">
+              <a:graphicData uri="http://schemas.openxmlformats.org/drawingml/2006/picture">
+                <pic:pic xmlns:pic="http://schemas.openxmlformats.org/drawingml/2006/picture">
+                  <pic:nvPicPr>
+                    <pic:cNvPr id="0" name=""/>
+                    <pic:cNvPicPr/>
+                  </pic:nvPicPr>
+                  <pic:blipFill>
+                    <a:blip r:embed="rId15"/>
+                    <a:stretch>
+                      <a:fillRect/>
+                    </a:stretch>
+                  </pic:blipFill>
+                  <pic:spPr>
+                    <a:xfrm>
+                      <a:off x="0" y="0"/>
+                      <a:ext cx="5940425" cy="4109678"/>
+                    </a:xfrm>
+                    <a:prstGeom prst="rect">
+                      <a:avLst/>
+                    </a:prstGeom>
+                  </pic:spPr>
+                </pic:pic>
+              </a:graphicData>
+            </a:graphic>
+          </wp:inline>
+        </w:drawing>
+      </w:r>
+    </w:p>
+    <w:p>
+      <w:pPr>
+        <w:ind w:firstLine="0"/>
+        <w:jc w:val="center"/>
+        <w:rPr>
+          <w:lang w:val="en-US"/>
+        </w:rPr>
+      </w:pPr>
+      <w:r>
+        <w:rPr>
+          <w:noProof/>
+          <w:lang w:eastAsia="ru-RU"/>
+        </w:rPr>
+        <w:lastRenderedPageBreak/>
+        <w:drawing>
+          <wp:inline distT="0" distB="0" distL="0" distR="0" wp14:anchorId="4DBD0C51" wp14:editId="688E695F">
+            <wp:extent cx="5940425" cy="4109678"/>
+            <wp:effectExtent l="0" t="0" r="3175" b="5715"/>
+            <wp:docPr id="11" name="Рисунок 11"/>
+            <wp:cNvGraphicFramePr>
+              <a:graphicFrameLocks xmlns:a="http://schemas.openxmlformats.org/drawingml/2006/main" noChangeAspect="1"/>
+            </wp:cNvGraphicFramePr>
+            <a:graphic xmlns:a="http://schemas.openxmlformats.org/drawingml/2006/main">
+              <a:graphicData uri="http://schemas.openxmlformats.org/drawingml/2006/picture">
+                <pic:pic xmlns:pic="http://schemas.openxmlformats.org/drawingml/2006/picture">
+                  <pic:nvPicPr>
+                    <pic:cNvPr id="0" name=""/>
+                    <pic:cNvPicPr/>
+                  </pic:nvPicPr>
+                  <pic:blipFill>
+                    <a:blip r:embed="rId16"/>
+                    <a:stretch>
+                      <a:fillRect/>
+                    </a:stretch>
+                  </pic:blipFill>
+                  <pic:spPr>
+                    <a:xfrm>
+                      <a:off x="0" y="0"/>
+                      <a:ext cx="5940425" cy="4109678"/>
+                    </a:xfrm>
+                    <a:prstGeom prst="rect">
+                      <a:avLst/>
+                    </a:prstGeom>
+                  </pic:spPr>
+                </pic:pic>
+              </a:graphicData>
+            </a:graphic>
+          </wp:inline>
+        </w:drawing>
+      </w:r>
+    </w:p>
+    <w:p>
+      <w:pPr>
+        <w:ind w:firstLine="0"/>
+        <w:jc w:val="center"/>
       </w:pPr>
     </w:p>
     <w:p>
@@ -2027,7 +2061,6 @@
         <w:pStyle w:val="1"/>
       </w:pPr>
       <w:r>
-        <w:lastRenderedPageBreak/>
         <w:t>Вывод</w:t>
       </w:r>
     </w:p>
@@ -2051,12 +2084,7 @@
         <w:t xml:space="preserve"> </w:t>
       </w:r>
       <w:r>
-        <w:t>Программа работает корректно. При выполнении работы были приобретены навыки работы с графической библ</w:t>
-      </w:r>
-      <w:bookmarkStart w:id="0" w:name="_GoBack"/>
-      <w:bookmarkEnd w:id="0"/>
-      <w:r>
-        <w:t xml:space="preserve">иотекой </w:t>
+        <w:t xml:space="preserve">Программа работает корректно. При выполнении работы были приобретены навыки работы с графической библиотекой </w:t>
       </w:r>
       <w:r>
         <w:rPr>
@@ -2545,6 +2573,7 @@
   <w:style w:type="character" w:default="1" w:styleId="a0">
     <w:name w:val="Default Paragraph Font"/>
     <w:uiPriority w:val="1"/>
+    <w:semiHidden/>
     <w:unhideWhenUsed/>
   </w:style>
   <w:style w:type="table" w:default="1" w:styleId="a1">
@@ -2982,6 +3011,7 @@
   <w:style w:type="character" w:default="1" w:styleId="a0">
     <w:name w:val="Default Paragraph Font"/>
     <w:uiPriority w:val="1"/>
+    <w:semiHidden/>
     <w:unhideWhenUsed/>
   </w:style>
   <w:style w:type="table" w:default="1" w:styleId="a1">

</xml_diff>